<commit_message>
test push without pwd
</commit_message>
<xml_diff>
--- a/毕业设计任务书 -魏伟和.docx
+++ b/毕业设计任务书 -魏伟和.docx
@@ -514,8 +514,6 @@
         </w:rPr>
         <w:t>5</w:t>
       </w:r>
-      <w:bookmarkStart w:id="0" w:name="_GoBack"/>
-      <w:bookmarkEnd w:id="0"/>
       <w:r>
         <w:rPr>
           <w:rFonts w:hint="eastAsia"/>
@@ -556,7 +554,24 @@
           <w:rFonts w:hint="eastAsia"/>
           <w:u w:val="single"/>
         </w:rPr>
-        <w:t xml:space="preserve">    </w:t>
+        <w:t xml:space="preserve"> </w:t>
+      </w:r>
+      <w:r>
+        <w:rPr>
+          <w:rFonts w:hint="eastAsia"/>
+          <w:u w:val="single"/>
+          <w:lang w:val="en-US" w:eastAsia="zh-CN"/>
+        </w:rPr>
+        <w:t>2018</w:t>
+      </w:r>
+      <w:bookmarkStart w:id="0" w:name="_GoBack"/>
+      <w:bookmarkEnd w:id="0"/>
+      <w:r>
+        <w:rPr>
+          <w:rFonts w:hint="eastAsia"/>
+          <w:u w:val="single"/>
+        </w:rPr>
+        <w:t xml:space="preserve"> </w:t>
       </w:r>
       <w:r>
         <w:rPr>

</xml_diff>